<commit_message>
what is lite v2
</commit_message>
<xml_diff>
--- a/What is ClubOS Lite.docx
+++ b/What is ClubOS Lite.docx
@@ -98,23 +98,7 @@
           <w:kern w:val="0"/>
           <w14:ligatures w14:val="none"/>
         </w:rPr>
-        <w:t xml:space="preserve"> specifically designed for golf</w:t>
-      </w:r>
-      <w:r>
-        <w:rPr>
-          <w:rFonts w:ascii="Poppins" w:eastAsia="Times New Roman" w:hAnsi="Poppins" w:cs="Poppins"/>
-          <w:kern w:val="0"/>
-          <w14:ligatures w14:val="none"/>
-        </w:rPr>
-        <w:t xml:space="preserve">/automated </w:t>
-      </w:r>
-      <w:r>
-        <w:rPr>
-          <w:rFonts w:ascii="Poppins" w:eastAsia="Times New Roman" w:hAnsi="Poppins" w:cs="Poppins"/>
-          <w:kern w:val="0"/>
-          <w14:ligatures w14:val="none"/>
-        </w:rPr>
-        <w:t xml:space="preserve">facility operations. It's the "lightweight" version of a larger </w:t>
+        <w:t xml:space="preserve"> specifically designed for golf/automated facility operations. It's the "lightweight" version of a larger </w:t>
       </w:r>
       <w:proofErr w:type="spellStart"/>
       <w:r>
@@ -177,31 +161,65 @@
           <w:kern w:val="0"/>
           <w14:ligatures w14:val="none"/>
         </w:rPr>
-        <w:t xml:space="preserve">To help facility </w:t>
-      </w:r>
-      <w:r>
-        <w:rPr>
-          <w:rFonts w:ascii="Poppins" w:eastAsia="Times New Roman" w:hAnsi="Poppins" w:cs="Poppins"/>
-          <w:kern w:val="0"/>
-          <w14:ligatures w14:val="none"/>
-        </w:rPr>
-        <w:t xml:space="preserve">owners and </w:t>
-      </w:r>
-      <w:r>
-        <w:rPr>
-          <w:rFonts w:ascii="Poppins" w:eastAsia="Times New Roman" w:hAnsi="Poppins" w:cs="Poppins"/>
-          <w:kern w:val="0"/>
-          <w14:ligatures w14:val="none"/>
-        </w:rPr>
-        <w:t>staff quickly get answers and solutions to operational issues without navigating complex systems or waiting for human responses</w:t>
-      </w:r>
-      <w:r>
-        <w:rPr>
-          <w:rFonts w:ascii="Poppins" w:eastAsia="Times New Roman" w:hAnsi="Poppins" w:cs="Poppins"/>
-          <w:kern w:val="0"/>
-          <w14:ligatures w14:val="none"/>
-        </w:rPr>
-        <w:t xml:space="preserve"> from a database of real issues and fixes based on thousands of customer interactions. </w:t>
+        <w:t>To help facility owners and staff quickly get answers and solutions to operational issues without navigating complex systems or waiting for human responses</w:t>
+      </w:r>
+      <w:r>
+        <w:rPr>
+          <w:rFonts w:ascii="Poppins" w:eastAsia="Times New Roman" w:hAnsi="Poppins" w:cs="Poppins"/>
+          <w:kern w:val="0"/>
+          <w14:ligatures w14:val="none"/>
+        </w:rPr>
+        <w:t xml:space="preserve">. </w:t>
+      </w:r>
+      <w:proofErr w:type="spellStart"/>
+      <w:r>
+        <w:rPr>
+          <w:rFonts w:ascii="Poppins" w:eastAsia="Times New Roman" w:hAnsi="Poppins" w:cs="Poppins"/>
+          <w:kern w:val="0"/>
+          <w14:ligatures w14:val="none"/>
+        </w:rPr>
+        <w:t>ClubOS</w:t>
+      </w:r>
+      <w:proofErr w:type="spellEnd"/>
+      <w:r>
+        <w:rPr>
+          <w:rFonts w:ascii="Poppins" w:eastAsia="Times New Roman" w:hAnsi="Poppins" w:cs="Poppins"/>
+          <w:kern w:val="0"/>
+          <w14:ligatures w14:val="none"/>
+        </w:rPr>
+        <w:t xml:space="preserve"> lite pulls</w:t>
+      </w:r>
+      <w:r>
+        <w:rPr>
+          <w:rFonts w:ascii="Poppins" w:eastAsia="Times New Roman" w:hAnsi="Poppins" w:cs="Poppins"/>
+          <w:kern w:val="0"/>
+          <w14:ligatures w14:val="none"/>
+        </w:rPr>
+        <w:t xml:space="preserve"> from a database of real issues and fixes based on thousands of</w:t>
+      </w:r>
+      <w:r>
+        <w:rPr>
+          <w:rFonts w:ascii="Poppins" w:eastAsia="Times New Roman" w:hAnsi="Poppins" w:cs="Poppins"/>
+          <w:kern w:val="0"/>
+          <w14:ligatures w14:val="none"/>
+        </w:rPr>
+        <w:t xml:space="preserve"> real</w:t>
+      </w:r>
+      <w:r>
+        <w:rPr>
+          <w:rFonts w:ascii="Poppins" w:eastAsia="Times New Roman" w:hAnsi="Poppins" w:cs="Poppins"/>
+          <w:kern w:val="0"/>
+          <w14:ligatures w14:val="none"/>
+        </w:rPr>
+        <w:t xml:space="preserve"> customer interactions</w:t>
+      </w:r>
+      <w:r>
+        <w:rPr>
+          <w:rFonts w:ascii="Poppins" w:eastAsia="Times New Roman" w:hAnsi="Poppins" w:cs="Poppins"/>
+          <w:kern w:val="0"/>
+          <w14:ligatures w14:val="none"/>
+        </w:rPr>
+        <w:t xml:space="preserve"> and fixes.</w:t>
       </w:r>
     </w:p>
     <w:p>
@@ -250,27 +268,7 @@
           <w:kern w:val="0"/>
           <w14:ligatures w14:val="none"/>
         </w:rPr>
-        <w:t xml:space="preserve">Imagine </w:t>
-      </w:r>
-      <w:r>
-        <w:rPr>
-          <w:rFonts w:ascii="Poppins" w:eastAsia="Times New Roman" w:hAnsi="Poppins" w:cs="Poppins"/>
-          <w:b/>
-          <w:bCs/>
-          <w:kern w:val="0"/>
-          <w14:ligatures w14:val="none"/>
-        </w:rPr>
-        <w:t>you own</w:t>
-      </w:r>
-      <w:r>
-        <w:rPr>
-          <w:rFonts w:ascii="Poppins" w:eastAsia="Times New Roman" w:hAnsi="Poppins" w:cs="Poppins"/>
-          <w:b/>
-          <w:bCs/>
-          <w:kern w:val="0"/>
-          <w14:ligatures w14:val="none"/>
-        </w:rPr>
-        <w:t xml:space="preserve"> a golf facility and:</w:t>
+        <w:t>Imagine you own a golf facility and:</w:t>
       </w:r>
     </w:p>
     <w:p>
@@ -352,23 +350,7 @@
           <w:kern w:val="0"/>
           <w14:ligatures w14:val="none"/>
         </w:rPr>
-        <w:t xml:space="preserve">: "Customer can't access </w:t>
-      </w:r>
-      <w:r>
-        <w:rPr>
-          <w:rFonts w:ascii="Poppins" w:eastAsia="Times New Roman" w:hAnsi="Poppins" w:cs="Poppins"/>
-          <w:kern w:val="0"/>
-          <w14:ligatures w14:val="none"/>
-        </w:rPr>
-        <w:t>the building</w:t>
-      </w:r>
-      <w:r>
-        <w:rPr>
-          <w:rFonts w:ascii="Poppins" w:eastAsia="Times New Roman" w:hAnsi="Poppins" w:cs="Poppins"/>
-          <w:kern w:val="0"/>
-          <w14:ligatures w14:val="none"/>
-        </w:rPr>
-        <w:t>"</w:t>
+        <w:t>: "Customer can't access the building"</w:t>
       </w:r>
     </w:p>
     <w:p>
@@ -432,23 +414,7 @@
           <w:kern w:val="0"/>
           <w14:ligatures w14:val="none"/>
         </w:rPr>
-        <w:t>: "</w:t>
-      </w:r>
-      <w:r>
-        <w:rPr>
-          <w:rFonts w:ascii="Poppins" w:eastAsia="Times New Roman" w:hAnsi="Poppins" w:cs="Poppins"/>
-          <w:kern w:val="0"/>
-          <w14:ligatures w14:val="none"/>
-        </w:rPr>
-        <w:t>Customer is requesting to cancel a booking</w:t>
-      </w:r>
-      <w:r>
-        <w:rPr>
-          <w:rFonts w:ascii="Poppins" w:eastAsia="Times New Roman" w:hAnsi="Poppins" w:cs="Poppins"/>
-          <w:kern w:val="0"/>
-          <w14:ligatures w14:val="none"/>
-        </w:rPr>
-        <w:t>"</w:t>
+        <w:t>: "Customer is requesting to cancel a booking"</w:t>
       </w:r>
     </w:p>
     <w:p>
@@ -514,15 +480,7 @@
           <w:kern w:val="0"/>
           <w14:ligatures w14:val="none"/>
         </w:rPr>
-        <w:t>Searching through manuals</w:t>
-      </w:r>
-      <w:r>
-        <w:rPr>
-          <w:rFonts w:ascii="Poppins" w:eastAsia="Times New Roman" w:hAnsi="Poppins" w:cs="Poppins"/>
-          <w:kern w:val="0"/>
-          <w14:ligatures w14:val="none"/>
-        </w:rPr>
-        <w:t xml:space="preserve"> or online databases</w:t>
+        <w:t>Searching through manuals or online databases</w:t>
       </w:r>
     </w:p>
     <w:p>
@@ -544,15 +502,7 @@
           <w:kern w:val="0"/>
           <w14:ligatures w14:val="none"/>
         </w:rPr>
-        <w:t>Waiting for tech support</w:t>
-      </w:r>
-      <w:r>
-        <w:rPr>
-          <w:rFonts w:ascii="Poppins" w:eastAsia="Times New Roman" w:hAnsi="Poppins" w:cs="Poppins"/>
-          <w:kern w:val="0"/>
-          <w14:ligatures w14:val="none"/>
-        </w:rPr>
-        <w:t xml:space="preserve"> from “business” </w:t>
+        <w:t xml:space="preserve">Waiting for tech support from “business” </w:t>
       </w:r>
     </w:p>
     <w:p>
@@ -574,15 +524,7 @@
           <w:kern w:val="0"/>
           <w14:ligatures w14:val="none"/>
         </w:rPr>
-        <w:t>Guessing at procedures</w:t>
-      </w:r>
-      <w:r>
-        <w:rPr>
-          <w:rFonts w:ascii="Poppins" w:eastAsia="Times New Roman" w:hAnsi="Poppins" w:cs="Poppins"/>
-          <w:kern w:val="0"/>
-          <w14:ligatures w14:val="none"/>
-        </w:rPr>
-        <w:t xml:space="preserve"> or leaving the customer to figure it out. </w:t>
+        <w:t xml:space="preserve">Guessing at procedures or leaving the customer to figure it out. </w:t>
       </w:r>
     </w:p>
     <w:p>
@@ -702,23 +644,7 @@
           <w:kern w:val="0"/>
           <w14:ligatures w14:val="none"/>
         </w:rPr>
-        <w:t>Consistent</w:t>
-      </w:r>
-      <w:r>
-        <w:rPr>
-          <w:rFonts w:ascii="Poppins" w:eastAsia="Times New Roman" w:hAnsi="Poppins" w:cs="Poppins"/>
-          <w:kern w:val="0"/>
-          <w14:ligatures w14:val="none"/>
-        </w:rPr>
-        <w:t xml:space="preserve">, updated </w:t>
-      </w:r>
-      <w:r>
-        <w:rPr>
-          <w:rFonts w:ascii="Poppins" w:eastAsia="Times New Roman" w:hAnsi="Poppins" w:cs="Poppins"/>
-          <w:kern w:val="0"/>
-          <w14:ligatures w14:val="none"/>
-        </w:rPr>
-        <w:t>responses</w:t>
+        <w:t>Consistent, updated responses</w:t>
       </w:r>
     </w:p>
     <w:p>
@@ -808,15 +734,7 @@
           <w:kern w:val="0"/>
           <w14:ligatures w14:val="none"/>
         </w:rPr>
-        <w:t xml:space="preserve"> </w:t>
-      </w:r>
-      <w:r>
-        <w:rPr>
-          <w:rFonts w:ascii="Poppins" w:eastAsia="Times New Roman" w:hAnsi="Poppins" w:cs="Poppins"/>
-          <w:kern w:val="0"/>
-          <w14:ligatures w14:val="none"/>
-        </w:rPr>
-        <w:t>adds:</w:t>
+        <w:t xml:space="preserve"> adds:</w:t>
       </w:r>
     </w:p>
     <w:p>
@@ -1032,15 +950,7 @@
           <w:kern w:val="0"/>
           <w14:ligatures w14:val="none"/>
         </w:rPr>
-        <w:t>Instant access</w:t>
-      </w:r>
-      <w:r>
-        <w:rPr>
-          <w:rFonts w:ascii="Poppins" w:eastAsia="Times New Roman" w:hAnsi="Poppins" w:cs="Poppins"/>
-          <w:kern w:val="0"/>
-          <w14:ligatures w14:val="none"/>
-        </w:rPr>
-        <w:t xml:space="preserve"> to fixes </w:t>
+        <w:t xml:space="preserve">Instant access to fixes </w:t>
       </w:r>
     </w:p>
     <w:p>
@@ -1694,23 +1604,7 @@
           <w:kern w:val="0"/>
           <w14:ligatures w14:val="none"/>
         </w:rPr>
-        <w:t xml:space="preserve">Staff member </w:t>
-      </w:r>
-      <w:r>
-        <w:rPr>
-          <w:rFonts w:ascii="Poppins" w:eastAsia="Times New Roman" w:hAnsi="Poppins" w:cs="Poppins"/>
-          <w:kern w:val="0"/>
-          <w14:ligatures w14:val="none"/>
-        </w:rPr>
-        <w:t xml:space="preserve">or customer </w:t>
-      </w:r>
-      <w:r>
-        <w:rPr>
-          <w:rFonts w:ascii="Poppins" w:eastAsia="Times New Roman" w:hAnsi="Poppins" w:cs="Poppins"/>
-          <w:kern w:val="0"/>
-          <w14:ligatures w14:val="none"/>
-        </w:rPr>
-        <w:t xml:space="preserve">finds frozen </w:t>
+        <w:t xml:space="preserve">Staff member or customer finds frozen </w:t>
       </w:r>
       <w:proofErr w:type="spellStart"/>
       <w:r>
@@ -1786,23 +1680,7 @@
           <w:kern w:val="0"/>
           <w14:ligatures w14:val="none"/>
         </w:rPr>
-        <w:t xml:space="preserve">Customer waits </w:t>
-      </w:r>
-      <w:r>
-        <w:rPr>
-          <w:rFonts w:ascii="Poppins" w:eastAsia="Times New Roman" w:hAnsi="Poppins" w:cs="Poppins"/>
-          <w:kern w:val="0"/>
-          <w14:ligatures w14:val="none"/>
-        </w:rPr>
-        <w:t>30</w:t>
-      </w:r>
-      <w:r>
-        <w:rPr>
-          <w:rFonts w:ascii="Poppins" w:eastAsia="Times New Roman" w:hAnsi="Poppins" w:cs="Poppins"/>
-          <w:kern w:val="0"/>
-          <w14:ligatures w14:val="none"/>
-        </w:rPr>
-        <w:t xml:space="preserve"> minutes</w:t>
+        <w:t>Customer waits 30 minutes</w:t>
       </w:r>
     </w:p>
     <w:p>
@@ -1824,15 +1702,7 @@
           <w:kern w:val="0"/>
           <w14:ligatures w14:val="none"/>
         </w:rPr>
-        <w:t>Lost revenue + unhappy customer</w:t>
-      </w:r>
-      <w:r>
-        <w:rPr>
-          <w:rFonts w:ascii="Poppins" w:eastAsia="Times New Roman" w:hAnsi="Poppins" w:cs="Poppins"/>
-          <w:kern w:val="0"/>
-          <w14:ligatures w14:val="none"/>
-        </w:rPr>
-        <w:t xml:space="preserve"> + Return</w:t>
+        <w:t>Lost revenue + unhappy customer + Return</w:t>
       </w:r>
     </w:p>
     <w:p>
@@ -2060,23 +1930,7 @@
           <w:kern w:val="0"/>
           <w14:ligatures w14:val="none"/>
         </w:rPr>
-        <w:t xml:space="preserve">Fixed in </w:t>
-      </w:r>
-      <w:r>
-        <w:rPr>
-          <w:rFonts w:ascii="Poppins" w:eastAsia="Times New Roman" w:hAnsi="Poppins" w:cs="Poppins"/>
-          <w:kern w:val="0"/>
-          <w14:ligatures w14:val="none"/>
-        </w:rPr>
-        <w:t>2</w:t>
-      </w:r>
-      <w:r>
-        <w:rPr>
-          <w:rFonts w:ascii="Poppins" w:eastAsia="Times New Roman" w:hAnsi="Poppins" w:cs="Poppins"/>
-          <w:kern w:val="0"/>
-          <w14:ligatures w14:val="none"/>
-        </w:rPr>
-        <w:t xml:space="preserve"> minutes</w:t>
+        <w:t>Fixed in 2 minutes</w:t>
       </w:r>
     </w:p>
     <w:p>
@@ -2238,6 +2092,120 @@
           <w14:ligatures w14:val="none"/>
         </w:rPr>
         <w:t>And only routes to a human when an answer is below 80% confidence.</w:t>
+      </w:r>
+    </w:p>
+    <w:p>
+      <w:pPr>
+        <w:spacing w:before="100" w:beforeAutospacing="1" w:after="100" w:afterAutospacing="1" w:line="240" w:lineRule="auto"/>
+        <w:jc w:val="center"/>
+        <w:rPr>
+          <w:rFonts w:ascii="Poppins" w:eastAsia="Times New Roman" w:hAnsi="Poppins" w:cs="Poppins"/>
+          <w:kern w:val="0"/>
+          <w14:ligatures w14:val="none"/>
+        </w:rPr>
+      </w:pPr>
+      <w:r>
+        <w:rPr>
+          <w:rFonts w:ascii="Poppins" w:eastAsia="Times New Roman" w:hAnsi="Poppins" w:cs="Poppins"/>
+          <w:kern w:val="0"/>
+          <w14:ligatures w14:val="none"/>
+        </w:rPr>
+        <w:lastRenderedPageBreak/>
+        <w:drawing>
+          <wp:inline distT="0" distB="0" distL="0" distR="0" wp14:anchorId="28B66E29" wp14:editId="4B567C5D">
+            <wp:extent cx="4199890" cy="4074252"/>
+            <wp:effectExtent l="0" t="0" r="3810" b="2540"/>
+            <wp:docPr id="87369727" name="Picture 1" descr="A screenshot of a computer&#10;&#10;AI-generated content may be incorrect."/>
+            <wp:cNvGraphicFramePr>
+              <a:graphicFrameLocks xmlns:a="http://schemas.openxmlformats.org/drawingml/2006/main" noChangeAspect="1"/>
+            </wp:cNvGraphicFramePr>
+            <a:graphic xmlns:a="http://schemas.openxmlformats.org/drawingml/2006/main">
+              <a:graphicData uri="http://schemas.openxmlformats.org/drawingml/2006/picture">
+                <pic:pic xmlns:pic="http://schemas.openxmlformats.org/drawingml/2006/picture">
+                  <pic:nvPicPr>
+                    <pic:cNvPr id="87369727" name="Picture 1" descr="A screenshot of a computer&#10;&#10;AI-generated content may be incorrect."/>
+                    <pic:cNvPicPr/>
+                  </pic:nvPicPr>
+                  <pic:blipFill>
+                    <a:blip r:embed="rId5"/>
+                    <a:stretch>
+                      <a:fillRect/>
+                    </a:stretch>
+                  </pic:blipFill>
+                  <pic:spPr>
+                    <a:xfrm>
+                      <a:off x="0" y="0"/>
+                      <a:ext cx="4269189" cy="4141478"/>
+                    </a:xfrm>
+                    <a:prstGeom prst="rect">
+                      <a:avLst/>
+                    </a:prstGeom>
+                  </pic:spPr>
+                </pic:pic>
+              </a:graphicData>
+            </a:graphic>
+          </wp:inline>
+        </w:drawing>
+      </w:r>
+    </w:p>
+    <w:p>
+      <w:pPr>
+        <w:spacing w:before="100" w:beforeAutospacing="1" w:after="100" w:afterAutospacing="1" w:line="240" w:lineRule="auto"/>
+        <w:jc w:val="center"/>
+        <w:rPr>
+          <w:rFonts w:ascii="Poppins" w:eastAsia="Times New Roman" w:hAnsi="Poppins" w:cs="Poppins"/>
+          <w:kern w:val="0"/>
+          <w14:ligatures w14:val="none"/>
+        </w:rPr>
+      </w:pPr>
+      <w:r>
+        <w:rPr>
+          <w:rFonts w:ascii="Poppins" w:eastAsia="Times New Roman" w:hAnsi="Poppins" w:cs="Poppins"/>
+          <w:kern w:val="0"/>
+          <w14:ligatures w14:val="none"/>
+        </w:rPr>
+        <w:drawing>
+          <wp:inline distT="0" distB="0" distL="0" distR="0" wp14:anchorId="4E9B98A3" wp14:editId="2F361FC6">
+            <wp:extent cx="4199890" cy="3870705"/>
+            <wp:effectExtent l="0" t="0" r="3810" b="3175"/>
+            <wp:docPr id="874376561" name="Picture 1" descr="A screenshot of a phone&#10;&#10;AI-generated content may be incorrect."/>
+            <wp:cNvGraphicFramePr>
+              <a:graphicFrameLocks xmlns:a="http://schemas.openxmlformats.org/drawingml/2006/main" noChangeAspect="1"/>
+            </wp:cNvGraphicFramePr>
+            <a:graphic xmlns:a="http://schemas.openxmlformats.org/drawingml/2006/main">
+              <a:graphicData uri="http://schemas.openxmlformats.org/drawingml/2006/picture">
+                <pic:pic xmlns:pic="http://schemas.openxmlformats.org/drawingml/2006/picture">
+                  <pic:nvPicPr>
+                    <pic:cNvPr id="874376561" name="Picture 1" descr="A screenshot of a phone&#10;&#10;AI-generated content may be incorrect."/>
+                    <pic:cNvPicPr/>
+                  </pic:nvPicPr>
+                  <pic:blipFill rotWithShape="1">
+                    <a:blip r:embed="rId6"/>
+                    <a:srcRect t="21855"/>
+                    <a:stretch/>
+                  </pic:blipFill>
+                  <pic:spPr bwMode="auto">
+                    <a:xfrm>
+                      <a:off x="0" y="0"/>
+                      <a:ext cx="4293726" cy="3957186"/>
+                    </a:xfrm>
+                    <a:prstGeom prst="rect">
+                      <a:avLst/>
+                    </a:prstGeom>
+                    <a:ln>
+                      <a:noFill/>
+                    </a:ln>
+                    <a:extLst>
+                      <a:ext uri="{53640926-AAD7-44D8-BBD7-CCE9431645EC}">
+                        <a14:shadowObscured xmlns:a14="http://schemas.microsoft.com/office/drawing/2010/main"/>
+                      </a:ext>
+                    </a:extLst>
+                  </pic:spPr>
+                </pic:pic>
+              </a:graphicData>
+            </a:graphic>
+          </wp:inline>
+        </w:drawing>
       </w:r>
     </w:p>
     <w:p>

</xml_diff>